<commit_message>
New translations Polkadot-Lightpaper.docx (German)
</commit_message>
<xml_diff>
--- a/translations/de/Polkadot-Lightpaper.docx
+++ b/translations/de/Polkadot-Lightpaper.docx
@@ -12,33 +12,33 @@
         <w:br w:type="textWrapping"/>
         <w:t xml:space="preserve">Polkadot Lightpaper</w:t>
         <w:br w:type="textWrapping"/>
-        <w:t xml:space="preserve">An Introduction to Polkadot</w:t>
-      </w:r>
-    </w:p>
-    <w:p>
-      <w:pPr>
-        <w:rPr>
-          <w:rFonts w:ascii="Helvetica Neue" w:cs="Helvetica Neue" w:eastAsia="Helvetica Neue" w:hAnsi="Helvetica Neue"/>
-          <w:sz w:val="28"/>
-          <w:szCs w:val="28"/>
-        </w:rPr>
-      </w:pPr>
-    </w:p>
-    <w:p>
-      <w:pPr>
-        <w:rPr>
-          <w:rFonts w:ascii="Helvetica Neue" w:cs="Helvetica Neue" w:eastAsia="Helvetica Neue" w:hAnsi="Helvetica Neue"/>
-          <w:sz w:val="28"/>
-          <w:szCs w:val="28"/>
-        </w:rPr>
-      </w:pPr>
-      <w:r>
-        <w:rPr>
-          <w:rFonts w:ascii="Helvetica Neue" w:hAnsi="Helvetica Neue" w:cs="Helvetica Neue" w:eastAsia="Helvetica Neue"/>
-          <w:sz w:val="28"/>
-          <w:szCs w:val="28"/>
-        </w:rPr>
-        <w:t xml:space="preserve">An Introduction to Polkadot</w:t>
+        <w:t xml:space="preserve">Eine Einführung in Polkadot</w:t>
+      </w:r>
+    </w:p>
+    <w:p>
+      <w:pPr>
+        <w:rPr>
+          <w:rFonts w:ascii="Helvetica Neue" w:cs="Helvetica Neue" w:eastAsia="Helvetica Neue" w:hAnsi="Helvetica Neue"/>
+          <w:sz w:val="28"/>
+          <w:szCs w:val="28"/>
+        </w:rPr>
+      </w:pPr>
+    </w:p>
+    <w:p>
+      <w:pPr>
+        <w:rPr>
+          <w:rFonts w:ascii="Helvetica Neue" w:cs="Helvetica Neue" w:eastAsia="Helvetica Neue" w:hAnsi="Helvetica Neue"/>
+          <w:sz w:val="28"/>
+          <w:szCs w:val="28"/>
+        </w:rPr>
+      </w:pPr>
+      <w:r>
+        <w:rPr>
+          <w:rFonts w:ascii="Helvetica Neue" w:hAnsi="Helvetica Neue" w:cs="Helvetica Neue" w:eastAsia="Helvetica Neue"/>
+          <w:sz w:val="28"/>
+          <w:szCs w:val="28"/>
+        </w:rPr>
+        <w:t xml:space="preserve">Eine Einführung in Polkadot</w:t>
       </w:r>
     </w:p>
     <w:p>

</xml_diff>